<commit_message>
Complete task 4 in Lab 6
</commit_message>
<xml_diff>
--- a/Lab6/Звіт. Лабораторна робота №6. Python. Бабушко Андрій. ВТ-21-1(1).docx
+++ b/Lab6/Звіт. Лабораторна робота №6. Python. Бабушко Андрій. ВТ-21-1(1).docx
@@ -901,11 +901,65 @@
           <w:bCs/>
           <w:i/>
           <w:iCs/>
-          <w:sz w:val="28"/>
-          <w:szCs w:val="28"/>
-          <w:lang w:val="en-US"/>
-        </w:rPr>
-      </w:pPr>
+          <w:sz w:val="40"/>
+          <w:szCs w:val="40"/>
+        </w:rPr>
+      </w:pPr>
+      <w:r>
+        <w:rPr>
+          <w:sz w:val="28"/>
+          <w:szCs w:val="28"/>
+        </w:rPr>
+        <w:t xml:space="preserve">Завдання 3. Створіть новий файл у текстовому редакторі і напишіть кілька рядків тексту у ньому про можливості </w:t>
+      </w:r>
+      <w:proofErr w:type="spellStart"/>
+      <w:r>
+        <w:rPr>
+          <w:sz w:val="28"/>
+          <w:szCs w:val="28"/>
+        </w:rPr>
+        <w:t>Python</w:t>
+      </w:r>
+      <w:proofErr w:type="spellEnd"/>
+      <w:r>
+        <w:rPr>
+          <w:sz w:val="28"/>
+          <w:szCs w:val="28"/>
+        </w:rPr>
+        <w:t>. Кожен рядок повинен починатися з фрази: «</w:t>
+      </w:r>
+      <w:proofErr w:type="spellStart"/>
+      <w:r>
+        <w:rPr>
+          <w:sz w:val="28"/>
+          <w:szCs w:val="28"/>
+        </w:rPr>
+        <w:t>Python</w:t>
+      </w:r>
+      <w:proofErr w:type="spellEnd"/>
+      <w:r>
+        <w:rPr>
+          <w:sz w:val="28"/>
+          <w:szCs w:val="28"/>
+        </w:rPr>
+        <w:t xml:space="preserve"> можна використати для ...» . Збережіть файл з ім’ям learning_python.txt. Напишіть програму, яка зчитує файл і виводить текст з перебором рядків </w:t>
+      </w:r>
+      <w:proofErr w:type="spellStart"/>
+      <w:r>
+        <w:rPr>
+          <w:sz w:val="28"/>
+          <w:szCs w:val="28"/>
+        </w:rPr>
+        <w:t>файла</w:t>
+      </w:r>
+      <w:proofErr w:type="spellEnd"/>
+      <w:r>
+        <w:rPr>
+          <w:sz w:val="28"/>
+          <w:szCs w:val="28"/>
+        </w:rPr>
+        <w:t xml:space="preserve"> і зі збереженням рядків у списку з подальшим сортуванням списку за довжиною рядків в ньому від найбільшого до найменшого.</w:t>
+      </w:r>
     </w:p>
     <w:p>
       <w:pPr>
@@ -920,7 +974,7 @@
           <w:snapToGrid w:val="0"/>
           <w:sz w:val="28"/>
           <w:szCs w:val="28"/>
-          <w:lang w:val="en-US"/>
+          <w:lang w:val="ru-RU"/>
         </w:rPr>
       </w:pPr>
       <w:r>
@@ -934,7 +988,7 @@
           <w:snapToGrid w:val="0"/>
           <w:sz w:val="28"/>
           <w:szCs w:val="28"/>
-          <w:lang w:val="en-US"/>
+          <w:lang w:val="ru-RU"/>
         </w:rPr>
         <w:t>Лістинг програми:</w:t>
       </w:r>
@@ -952,7 +1006,7 @@
           <w:snapToGrid w:val="0"/>
           <w:sz w:val="28"/>
           <w:szCs w:val="28"/>
-          <w:lang w:val="en-US"/>
+          <w:lang w:val="ru-RU"/>
         </w:rPr>
       </w:pPr>
     </w:p>
@@ -969,7 +1023,7 @@
           <w:snapToGrid w:val="0"/>
           <w:sz w:val="28"/>
           <w:szCs w:val="28"/>
-          <w:lang w:val="en-US"/>
+          <w:lang w:val="ru-RU"/>
         </w:rPr>
       </w:pPr>
       <w:r>
@@ -983,7 +1037,7 @@
           <w:snapToGrid w:val="0"/>
           <w:sz w:val="28"/>
           <w:szCs w:val="28"/>
-          <w:lang w:val="en-US"/>
+          <w:lang w:val="ru-RU"/>
         </w:rPr>
         <w:t>Результат програми:</w:t>
       </w:r>
@@ -1002,7 +1056,7 @@
           <w:snapToGrid w:val="0"/>
           <w:sz w:val="28"/>
           <w:szCs w:val="28"/>
-          <w:lang w:val="en-US"/>
+          <w:lang w:val="ru-RU"/>
         </w:rPr>
       </w:pPr>
     </w:p>
@@ -1017,11 +1071,66 @@
           <w:bCs/>
           <w:i/>
           <w:iCs/>
-          <w:sz w:val="28"/>
-          <w:szCs w:val="28"/>
-          <w:lang w:val="en-US"/>
-        </w:rPr>
-      </w:pPr>
+          <w:sz w:val="40"/>
+          <w:szCs w:val="40"/>
+          <w:lang w:val="ru-RU"/>
+        </w:rPr>
+      </w:pPr>
+      <w:r>
+        <w:rPr>
+          <w:sz w:val="28"/>
+          <w:szCs w:val="28"/>
+        </w:rPr>
+        <w:t xml:space="preserve">Завдання 4. Прочитайте кожен рядок зі створеного у попередньому завданні </w:t>
+      </w:r>
+      <w:proofErr w:type="spellStart"/>
+      <w:r>
+        <w:rPr>
+          <w:sz w:val="28"/>
+          <w:szCs w:val="28"/>
+        </w:rPr>
+        <w:t>файла</w:t>
+      </w:r>
+      <w:proofErr w:type="spellEnd"/>
+      <w:r>
+        <w:rPr>
+          <w:sz w:val="28"/>
+          <w:szCs w:val="28"/>
+        </w:rPr>
+        <w:t xml:space="preserve"> learning_python.txt і замініть слово </w:t>
+      </w:r>
+      <w:proofErr w:type="spellStart"/>
+      <w:r>
+        <w:rPr>
+          <w:sz w:val="28"/>
+          <w:szCs w:val="28"/>
+        </w:rPr>
+        <w:t>Python</w:t>
+      </w:r>
+      <w:proofErr w:type="spellEnd"/>
+      <w:r>
+        <w:rPr>
+          <w:sz w:val="28"/>
+          <w:szCs w:val="28"/>
+        </w:rPr>
+        <w:t xml:space="preserve"> назвою іншої мови, наприклад C при виведенні на екран. Отриманий файл має бути створений в новому каталозі, що розміщується в поточному. Відкрийте файл </w:t>
+      </w:r>
+      <w:proofErr w:type="spellStart"/>
+      <w:r>
+        <w:rPr>
+          <w:sz w:val="28"/>
+          <w:szCs w:val="28"/>
+        </w:rPr>
+        <w:t>пострічково</w:t>
+      </w:r>
+      <w:proofErr w:type="spellEnd"/>
+      <w:r>
+        <w:rPr>
+          <w:sz w:val="28"/>
+          <w:szCs w:val="28"/>
+        </w:rPr>
+        <w:t xml:space="preserve"> і дайте можливість користувачеві визначити які змінені фрази є актуальними, наприклад для мови С, а які ні. Всі хибні твердження запишіть в інший файл, а істинні – в поточний.</w:t>
+      </w:r>
     </w:p>
     <w:p>
       <w:pPr>
@@ -1133,11 +1242,47 @@
           <w:bCs/>
           <w:i/>
           <w:iCs/>
-          <w:sz w:val="28"/>
-          <w:szCs w:val="28"/>
-          <w:lang w:val="en-US"/>
-        </w:rPr>
-      </w:pPr>
+          <w:sz w:val="40"/>
+          <w:szCs w:val="40"/>
+        </w:rPr>
+      </w:pPr>
+      <w:r>
+        <w:rPr>
+          <w:sz w:val="28"/>
+          <w:szCs w:val="28"/>
+        </w:rPr>
+        <w:t xml:space="preserve">Завдання 5. Створіть порожній файл guest_book.txt у текстовому редакторі. Напишіть програму, яка запитує у користувачів імена. При введенні кожного імені виведіть на екран рядок з вітанням для користувача і запишіть рядок вітання у файл з ім’ям guest_book.txt. Простежте за тим, щоб кожне повідомлення розміщувалося в окремому рядку </w:t>
+      </w:r>
+      <w:proofErr w:type="spellStart"/>
+      <w:r>
+        <w:rPr>
+          <w:sz w:val="28"/>
+          <w:szCs w:val="28"/>
+        </w:rPr>
+        <w:t>файла</w:t>
+      </w:r>
+      <w:proofErr w:type="spellEnd"/>
+      <w:r>
+        <w:rPr>
+          <w:sz w:val="28"/>
+          <w:szCs w:val="28"/>
+        </w:rPr>
+        <w:t xml:space="preserve"> з зазначенням часу</w:t>
+      </w:r>
+      <w:r>
+        <w:rPr>
+          <w:sz w:val="28"/>
+          <w:szCs w:val="28"/>
+        </w:rPr>
+        <w:t xml:space="preserve"> </w:t>
+      </w:r>
+      <w:r>
+        <w:rPr>
+          <w:sz w:val="28"/>
+          <w:szCs w:val="28"/>
+        </w:rPr>
+        <w:t>внесення цього повідомлення. Передбачте зазначення в файлі часу його створення і вказання в ньому часу останніх внесених змін</w:t>
+      </w:r>
     </w:p>
     <w:p>
       <w:pPr>
@@ -1152,7 +1297,7 @@
           <w:snapToGrid w:val="0"/>
           <w:sz w:val="28"/>
           <w:szCs w:val="28"/>
-          <w:lang w:val="en-US"/>
+          <w:lang w:val="ru-RU"/>
         </w:rPr>
       </w:pPr>
       <w:r>
@@ -1166,7 +1311,7 @@
           <w:snapToGrid w:val="0"/>
           <w:sz w:val="28"/>
           <w:szCs w:val="28"/>
-          <w:lang w:val="en-US"/>
+          <w:lang w:val="ru-RU"/>
         </w:rPr>
         <w:t>Лістинг програми:</w:t>
       </w:r>
@@ -1184,7 +1329,7 @@
           <w:snapToGrid w:val="0"/>
           <w:sz w:val="28"/>
           <w:szCs w:val="28"/>
-          <w:lang w:val="en-US"/>
+          <w:lang w:val="ru-RU"/>
         </w:rPr>
       </w:pPr>
     </w:p>
@@ -1201,7 +1346,7 @@
           <w:snapToGrid w:val="0"/>
           <w:sz w:val="28"/>
           <w:szCs w:val="28"/>
-          <w:lang w:val="en-US"/>
+          <w:lang w:val="ru-RU"/>
         </w:rPr>
       </w:pPr>
       <w:r>
@@ -1215,7 +1360,7 @@
           <w:snapToGrid w:val="0"/>
           <w:sz w:val="28"/>
           <w:szCs w:val="28"/>
-          <w:lang w:val="en-US"/>
+          <w:lang w:val="ru-RU"/>
         </w:rPr>
         <w:t>Результат програми:</w:t>
       </w:r>
@@ -1234,7 +1379,7 @@
           <w:snapToGrid w:val="0"/>
           <w:sz w:val="28"/>
           <w:szCs w:val="28"/>
-          <w:lang w:val="en-US"/>
+          <w:lang w:val="ru-RU"/>
         </w:rPr>
       </w:pPr>
     </w:p>
@@ -1249,11 +1394,145 @@
           <w:bCs/>
           <w:i/>
           <w:iCs/>
-          <w:sz w:val="28"/>
-          <w:szCs w:val="28"/>
-          <w:lang w:val="en-US"/>
-        </w:rPr>
-      </w:pPr>
+          <w:sz w:val="40"/>
+          <w:szCs w:val="40"/>
+        </w:rPr>
+      </w:pPr>
+      <w:r>
+        <w:rPr>
+          <w:sz w:val="28"/>
+          <w:szCs w:val="28"/>
+        </w:rPr>
+        <w:t xml:space="preserve">Завдання 6. Збережіть в </w:t>
+      </w:r>
+      <w:proofErr w:type="spellStart"/>
+      <w:r>
+        <w:rPr>
+          <w:sz w:val="28"/>
+          <w:szCs w:val="28"/>
+        </w:rPr>
+        <w:t>тектовому</w:t>
+      </w:r>
+      <w:proofErr w:type="spellEnd"/>
+      <w:r>
+        <w:rPr>
+          <w:sz w:val="28"/>
+          <w:szCs w:val="28"/>
+        </w:rPr>
+        <w:t xml:space="preserve"> файлі публікацію про </w:t>
+      </w:r>
+      <w:proofErr w:type="spellStart"/>
+      <w:r>
+        <w:rPr>
+          <w:sz w:val="28"/>
+          <w:szCs w:val="28"/>
+        </w:rPr>
+        <w:t>Python</w:t>
+      </w:r>
+      <w:proofErr w:type="spellEnd"/>
+      <w:r>
+        <w:rPr>
+          <w:sz w:val="28"/>
+          <w:szCs w:val="28"/>
+        </w:rPr>
+        <w:t xml:space="preserve"> на 3000 слів англійською мовою. Напишіть програму, що аналізуватиме частоту з якою в тексті </w:t>
+      </w:r>
+      <w:proofErr w:type="spellStart"/>
+      <w:r>
+        <w:rPr>
+          <w:sz w:val="28"/>
+          <w:szCs w:val="28"/>
+        </w:rPr>
+        <w:t>зустрічастимуться</w:t>
+      </w:r>
+      <w:proofErr w:type="spellEnd"/>
+      <w:r>
+        <w:rPr>
+          <w:sz w:val="28"/>
+          <w:szCs w:val="28"/>
+        </w:rPr>
+        <w:t xml:space="preserve"> окремі літери чи слова незалежно від їх регістру. Результат робот програми має виводитись в консоль і зберігатись в окремому файлі з зазначенням часу його </w:t>
+      </w:r>
+      <w:proofErr w:type="spellStart"/>
+      <w:r>
+        <w:rPr>
+          <w:sz w:val="28"/>
+          <w:szCs w:val="28"/>
+        </w:rPr>
+        <w:t>стоврення</w:t>
+      </w:r>
+      <w:proofErr w:type="spellEnd"/>
+      <w:r>
+        <w:rPr>
+          <w:sz w:val="28"/>
+          <w:szCs w:val="28"/>
+        </w:rPr>
+        <w:t xml:space="preserve">, часу </w:t>
+      </w:r>
+      <w:proofErr w:type="spellStart"/>
+      <w:r>
+        <w:rPr>
+          <w:sz w:val="28"/>
+          <w:szCs w:val="28"/>
+        </w:rPr>
+        <w:t>виконнання</w:t>
+      </w:r>
+      <w:proofErr w:type="spellEnd"/>
+      <w:r>
+        <w:rPr>
+          <w:sz w:val="28"/>
+          <w:szCs w:val="28"/>
+        </w:rPr>
+        <w:t xml:space="preserve"> окремих змін, результатів </w:t>
+      </w:r>
+      <w:proofErr w:type="spellStart"/>
+      <w:r>
+        <w:rPr>
+          <w:sz w:val="28"/>
+          <w:szCs w:val="28"/>
+        </w:rPr>
+        <w:t>пошкуку</w:t>
+      </w:r>
+      <w:proofErr w:type="spellEnd"/>
+      <w:r>
+        <w:rPr>
+          <w:sz w:val="28"/>
+          <w:szCs w:val="28"/>
+        </w:rPr>
+        <w:t xml:space="preserve"> і часу, що </w:t>
+      </w:r>
+      <w:proofErr w:type="spellStart"/>
+      <w:r>
+        <w:rPr>
+          <w:sz w:val="28"/>
+          <w:szCs w:val="28"/>
+        </w:rPr>
+        <w:t>знадовся</w:t>
+      </w:r>
+      <w:proofErr w:type="spellEnd"/>
+      <w:r>
+        <w:rPr>
+          <w:sz w:val="28"/>
+          <w:szCs w:val="28"/>
+        </w:rPr>
+        <w:t xml:space="preserve"> на </w:t>
+      </w:r>
+      <w:proofErr w:type="spellStart"/>
+      <w:r>
+        <w:rPr>
+          <w:sz w:val="28"/>
+          <w:szCs w:val="28"/>
+        </w:rPr>
+        <w:t>виконнання</w:t>
+      </w:r>
+      <w:proofErr w:type="spellEnd"/>
+      <w:r>
+        <w:rPr>
+          <w:sz w:val="28"/>
+          <w:szCs w:val="28"/>
+        </w:rPr>
+        <w:t xml:space="preserve"> цього пошуку.</w:t>
+      </w:r>
     </w:p>
     <w:p>
       <w:pPr>
@@ -1365,11 +1644,50 @@
           <w:bCs/>
           <w:i/>
           <w:iCs/>
-          <w:sz w:val="28"/>
-          <w:szCs w:val="28"/>
-          <w:lang w:val="en-US"/>
-        </w:rPr>
-      </w:pPr>
+          <w:sz w:val="40"/>
+          <w:szCs w:val="40"/>
+          <w:lang w:val="ru-RU"/>
+        </w:rPr>
+      </w:pPr>
+      <w:r>
+        <w:rPr>
+          <w:sz w:val="28"/>
+          <w:szCs w:val="28"/>
+        </w:rPr>
+        <w:t xml:space="preserve">Завдання 7. Завантажте файл marks.csv і визначте кількість студентів, що проходили тестування. Виведіть інформацію про те яку оцінку набрали відповідна </w:t>
+      </w:r>
+      <w:proofErr w:type="spellStart"/>
+      <w:r>
+        <w:rPr>
+          <w:sz w:val="28"/>
+          <w:szCs w:val="28"/>
+        </w:rPr>
+        <w:t>кільксть</w:t>
+      </w:r>
+      <w:proofErr w:type="spellEnd"/>
+      <w:r>
+        <w:rPr>
+          <w:sz w:val="28"/>
+          <w:szCs w:val="28"/>
+        </w:rPr>
+        <w:t xml:space="preserve"> студентів. Виведіть інформацію яку середню оцінку отримував студент за певний час виконання КМР (крок – 1 хв). Створіть текстовий файл і запишіть в нього статистику по правильним відповідям для кожного окремого питання (який відсоток правильних і неправильних відповідей на питання дали студенти). В цей же файл </w:t>
+      </w:r>
+      <w:proofErr w:type="spellStart"/>
+      <w:r>
+        <w:rPr>
+          <w:sz w:val="28"/>
+          <w:szCs w:val="28"/>
+        </w:rPr>
+        <w:t>внесіть</w:t>
+      </w:r>
+      <w:proofErr w:type="spellEnd"/>
+      <w:r>
+        <w:rPr>
+          <w:sz w:val="28"/>
+          <w:szCs w:val="28"/>
+        </w:rPr>
+        <w:t xml:space="preserve"> інформацію про 5 найкращих оцінок в співвідношенні оцінка/час витрачений складання КМР.</w:t>
+      </w:r>
     </w:p>
     <w:p>
       <w:pPr>
@@ -1516,6 +1834,7 @@
           <w:szCs w:val="28"/>
           <w:lang w:val="ru-RU"/>
         </w:rPr>
+        <w:lastRenderedPageBreak/>
         <w:t>Увесь лістинг програми:</w:t>
       </w:r>
     </w:p>

</xml_diff>